<commit_message>
Added support for osgearth 2.7 and gdal 2.0
Support for osgearth 2.7 openscenegraph 3.4.0 and gdal 2.0 added.
</commit_message>
<xml_diff>
--- a/osgEarth_CDB_Drivers.docx
+++ b/osgEarth_CDB_Drivers.docx
@@ -88,7 +88,13 @@
         <w:rPr>
           <w:rFonts w:ascii="Times New Roman" w:hAnsi="Times New Roman" w:cs="Times New Roman"/>
         </w:rPr>
-        <w:t xml:space="preserve"> The terrain driver should function in osgEarth versions from 2.4 upward without modifications to the osgEarth libraries however the feature driver does require some modifications to the feature loading path of osgEarth to support the nature of CDB OpenFlight models. The files that need modification in osgEarth to support the feature driver are located in the osgEarth-2.6 directory. </w:t>
+        <w:t xml:space="preserve"> The terrain driver should function in osgEarth versions from 2.4 upward without modifications to the osgEarth libraries however the feature driver does require some modifications to the feature loading path of osgEarth to support the nature of CDB OpenFlight models. The files that need modification in osgEarth to support the feature driver are locate</w:t>
+      </w:r>
+      <w:r>
+        <w:rPr>
+          <w:rFonts w:ascii="Times New Roman" w:hAnsi="Times New Roman" w:cs="Times New Roman"/>
+        </w:rPr>
+        <w:t>d in the osgEarth-2.6 directory for osgEarth version 2.6. An osgEarth-2.7 directory has been added which contains the updates for the feature driver required for osgEarth version 2.7.</w:t>
       </w:r>
       <w:r>
         <w:rPr>
@@ -100,35 +106,63 @@
         <w:rPr>
           <w:rFonts w:ascii="Times New Roman" w:hAnsi="Times New Roman" w:cs="Times New Roman"/>
         </w:rPr>
-        <w:t xml:space="preserve">The OpenSceneGraph directory contains an update to the OpenFlight plugin for osg that is needed to load textures for CDB geospecific models that use the CDB 3.0 specification. </w:t>
-      </w:r>
-      <w:r>
-        <w:rPr>
-          <w:rFonts w:ascii="Times New Roman" w:hAnsi="Times New Roman" w:cs="Times New Roman"/>
-        </w:rPr>
-        <w:t>In this case the model textures are found in a .zip file and require re-</w:t>
-      </w:r>
-      <w:proofErr w:type="spellStart"/>
+        <w:t xml:space="preserve"> </w:t>
+      </w:r>
+      <w:r>
+        <w:rPr>
+          <w:rFonts w:ascii="Times New Roman" w:hAnsi="Times New Roman" w:cs="Times New Roman"/>
+        </w:rPr>
+        <w:t>The OpenSceneGraph</w:t>
+      </w:r>
+      <w:r>
+        <w:rPr>
+          <w:rFonts w:ascii="Times New Roman" w:hAnsi="Times New Roman" w:cs="Times New Roman"/>
+        </w:rPr>
+        <w:t>-3.2.1</w:t>
+      </w:r>
+      <w:r>
+        <w:rPr>
+          <w:rFonts w:ascii="Times New Roman" w:hAnsi="Times New Roman" w:cs="Times New Roman"/>
+        </w:rPr>
+        <w:t xml:space="preserve"> directory contains an update to the OpenFlight plugin for osg that is needed to load textures for CDB geospecific models that use the CDB 3.0 specification</w:t>
+      </w:r>
+      <w:r>
+        <w:rPr>
+          <w:rFonts w:ascii="Times New Roman" w:hAnsi="Times New Roman" w:cs="Times New Roman"/>
+        </w:rPr>
+        <w:t xml:space="preserve"> for OpenSceneGraph version 3.2.1</w:t>
+      </w:r>
+      <w:r>
+        <w:rPr>
+          <w:rFonts w:ascii="Times New Roman" w:hAnsi="Times New Roman" w:cs="Times New Roman"/>
+        </w:rPr>
+        <w:t>.</w:t>
+      </w:r>
+      <w:r>
+        <w:rPr>
+          <w:rFonts w:ascii="Times New Roman" w:hAnsi="Times New Roman" w:cs="Times New Roman"/>
+        </w:rPr>
+        <w:t xml:space="preserve"> The OpenSceneGraph-3.4.0 directory has been added and contains the same changes merged into the OpenSceneGraph version 3.4.0 OpenFlight plugin. For the </w:t>
+      </w:r>
       <w:proofErr w:type="gramStart"/>
       <w:r>
         <w:rPr>
           <w:rFonts w:ascii="Times New Roman" w:hAnsi="Times New Roman" w:cs="Times New Roman"/>
         </w:rPr>
-        <w:t>pathing</w:t>
-      </w:r>
-      <w:proofErr w:type="spellEnd"/>
-      <w:r>
-        <w:rPr>
-          <w:rFonts w:ascii="Times New Roman" w:hAnsi="Times New Roman" w:cs="Times New Roman"/>
-        </w:rPr>
-        <w:t xml:space="preserve">  of</w:t>
+        <w:t xml:space="preserve">CDB  </w:t>
+      </w:r>
+      <w:r>
+        <w:rPr>
+          <w:rFonts w:ascii="Times New Roman" w:hAnsi="Times New Roman" w:cs="Times New Roman"/>
+        </w:rPr>
+        <w:t>case</w:t>
       </w:r>
       <w:proofErr w:type="gramEnd"/>
       <w:r>
         <w:rPr>
           <w:rFonts w:ascii="Times New Roman" w:hAnsi="Times New Roman" w:cs="Times New Roman"/>
         </w:rPr>
-        <w:t xml:space="preserve"> the texture names from the highest </w:t>
+        <w:t xml:space="preserve"> the model textures are found in a .zip file and require re-pathing  of the texture names from the highest </w:t>
       </w:r>
       <w:proofErr w:type="spellStart"/>
       <w:r>
@@ -218,8 +252,6 @@
         </w:rPr>
         <w:t>Update 28-May-2015:</w:t>
       </w:r>
-      <w:bookmarkStart w:id="0" w:name="_GoBack"/>
-      <w:bookmarkEnd w:id="0"/>
     </w:p>
     <w:p>
       <w:pPr>
@@ -295,6 +327,96 @@
         </w:rPr>
         <w:t xml:space="preserve"> of a few geocells only then limiting the coverage in the earth file is a better option.</w:t>
       </w:r>
+    </w:p>
+    <w:p>
+      <w:pPr>
+        <w:rPr>
+          <w:rFonts w:ascii="Times New Roman" w:hAnsi="Times New Roman" w:cs="Times New Roman"/>
+        </w:rPr>
+      </w:pPr>
+    </w:p>
+    <w:p>
+      <w:pPr>
+        <w:rPr>
+          <w:rFonts w:ascii="Times New Roman" w:hAnsi="Times New Roman" w:cs="Times New Roman"/>
+        </w:rPr>
+      </w:pPr>
+      <w:r>
+        <w:rPr>
+          <w:rFonts w:ascii="Times New Roman" w:hAnsi="Times New Roman" w:cs="Times New Roman"/>
+        </w:rPr>
+        <w:t>Update 19-September-2015</w:t>
+      </w:r>
+    </w:p>
+    <w:p>
+      <w:pPr>
+        <w:rPr>
+          <w:rFonts w:ascii="Times New Roman" w:hAnsi="Times New Roman" w:cs="Times New Roman"/>
+        </w:rPr>
+      </w:pPr>
+      <w:r>
+        <w:rPr>
+          <w:rFonts w:ascii="Times New Roman" w:hAnsi="Times New Roman" w:cs="Times New Roman"/>
+        </w:rPr>
+        <w:t xml:space="preserve">Added updates for utilization with osgEarth 2.7 and OpenSceneGraph version 3.4.0. Updates for </w:t>
+      </w:r>
+      <w:proofErr w:type="spellStart"/>
+      <w:r>
+        <w:rPr>
+          <w:rFonts w:ascii="Times New Roman" w:hAnsi="Times New Roman" w:cs="Times New Roman"/>
+        </w:rPr>
+        <w:t>CMake</w:t>
+      </w:r>
+      <w:proofErr w:type="spellEnd"/>
+      <w:r>
+        <w:rPr>
+          <w:rFonts w:ascii="Times New Roman" w:hAnsi="Times New Roman" w:cs="Times New Roman"/>
+        </w:rPr>
+        <w:t xml:space="preserve"> and </w:t>
+      </w:r>
+      <w:r>
+        <w:rPr>
+          <w:rFonts w:ascii="Times New Roman" w:hAnsi="Times New Roman" w:cs="Times New Roman"/>
+        </w:rPr>
+        <w:t xml:space="preserve">missing round function in Visual Studio versions prior to VS2013 were provided by </w:t>
+      </w:r>
+      <w:proofErr w:type="spellStart"/>
+      <w:r>
+        <w:rPr>
+          <w:rFonts w:ascii="Times New Roman" w:hAnsi="Times New Roman" w:cs="Times New Roman"/>
+        </w:rPr>
+        <w:t>Rapheal</w:t>
+      </w:r>
+      <w:proofErr w:type="spellEnd"/>
+      <w:r>
+        <w:rPr>
+          <w:rFonts w:ascii="Times New Roman" w:hAnsi="Times New Roman" w:cs="Times New Roman"/>
+        </w:rPr>
+        <w:t xml:space="preserve"> </w:t>
+      </w:r>
+      <w:proofErr w:type="spellStart"/>
+      <w:r>
+        <w:rPr>
+          <w:rFonts w:ascii="Times New Roman" w:hAnsi="Times New Roman" w:cs="Times New Roman"/>
+        </w:rPr>
+        <w:t>Cuisinier</w:t>
+      </w:r>
+      <w:proofErr w:type="spellEnd"/>
+      <w:r>
+        <w:rPr>
+          <w:rFonts w:ascii="Times New Roman" w:hAnsi="Times New Roman" w:cs="Times New Roman"/>
+        </w:rPr>
+        <w:t>. Updates were added to allow for utilization of GDAL2.0 as well as maintain compatibility with previous versions of GDAL.</w:t>
+      </w:r>
+    </w:p>
+    <w:p>
+      <w:pPr>
+        <w:rPr>
+          <w:rFonts w:ascii="Times New Roman" w:hAnsi="Times New Roman" w:cs="Times New Roman"/>
+        </w:rPr>
+      </w:pPr>
+      <w:bookmarkStart w:id="0" w:name="_GoBack"/>
+      <w:bookmarkEnd w:id="0"/>
     </w:p>
     <w:sectPr>
       <w:pgSz w:w="12240" w:h="15840"/>

</xml_diff>

<commit_message>
Consolodated CDB fuctiionality into CDB_TileLIb
Moved primary CDB functionality to CDB_TileLib with modifications to
osgEarthDrivers\cdb and osgEarthDrivers\cdb_features to access cdb
through this new library. This removes essentially duplicated code
within the two drivers.
</commit_message>
<xml_diff>
--- a/osgEarth_CDB_Drivers.docx
+++ b/osgEarth_CDB_Drivers.docx
@@ -394,25 +394,122 @@
           <w:rFonts w:ascii="Times New Roman" w:hAnsi="Times New Roman" w:cs="Times New Roman"/>
         </w:rPr>
       </w:pPr>
+      <w:r>
+        <w:rPr>
+          <w:rFonts w:ascii="Times New Roman" w:hAnsi="Times New Roman" w:cs="Times New Roman"/>
+        </w:rPr>
+        <w:t>Update 8-Aug-2016</w:t>
+      </w:r>
+    </w:p>
+    <w:p>
+      <w:pPr>
+        <w:rPr>
+          <w:rFonts w:ascii="Times New Roman" w:hAnsi="Times New Roman" w:cs="Times New Roman"/>
+        </w:rPr>
+      </w:pPr>
+      <w:r>
+        <w:rPr>
+          <w:rFonts w:ascii="Times New Roman" w:hAnsi="Times New Roman" w:cs="Times New Roman"/>
+        </w:rPr>
+        <w:t>Add updates for osgEarth 2.7 and GDAL 2.1.1 compatibility issues.</w:t>
+      </w:r>
+    </w:p>
+    <w:p>
+      <w:pPr>
+        <w:rPr>
+          <w:rFonts w:ascii="Times New Roman" w:hAnsi="Times New Roman" w:cs="Times New Roman"/>
+        </w:rPr>
+      </w:pPr>
       <w:bookmarkStart w:id="0" w:name="_GoBack"/>
       <w:r>
         <w:rPr>
           <w:rFonts w:ascii="Times New Roman" w:hAnsi="Times New Roman" w:cs="Times New Roman"/>
         </w:rPr>
-        <w:t>Update 8-Aug-2016</w:t>
-      </w:r>
-    </w:p>
-    <w:p>
-      <w:pPr>
-        <w:rPr>
-          <w:rFonts w:ascii="Times New Roman" w:hAnsi="Times New Roman" w:cs="Times New Roman"/>
-        </w:rPr>
-      </w:pPr>
-      <w:r>
-        <w:rPr>
-          <w:rFonts w:ascii="Times New Roman" w:hAnsi="Times New Roman" w:cs="Times New Roman"/>
-        </w:rPr>
-        <w:t>Add updates for osgEarth 2.7 and GDAL 2.1.1 compatibility issues.</w:t>
+        <w:lastRenderedPageBreak/>
+        <w:t>Update 12-Sept-2016</w:t>
+      </w:r>
+    </w:p>
+    <w:p>
+      <w:pPr>
+        <w:rPr>
+          <w:rFonts w:ascii="Times New Roman" w:hAnsi="Times New Roman" w:cs="Times New Roman"/>
+        </w:rPr>
+      </w:pPr>
+      <w:r>
+        <w:rPr>
+          <w:rFonts w:ascii="Times New Roman" w:hAnsi="Times New Roman" w:cs="Times New Roman"/>
+        </w:rPr>
+        <w:t xml:space="preserve">Moved primary CDB functionality to CDB_TileLib with modifications to </w:t>
+      </w:r>
+      <w:proofErr w:type="spellStart"/>
+      <w:r>
+        <w:rPr>
+          <w:rFonts w:ascii="Times New Roman" w:hAnsi="Times New Roman" w:cs="Times New Roman"/>
+        </w:rPr>
+        <w:t>osgEarthDrivers</w:t>
+      </w:r>
+      <w:proofErr w:type="spellEnd"/>
+      <w:r>
+        <w:rPr>
+          <w:rFonts w:ascii="Times New Roman" w:hAnsi="Times New Roman" w:cs="Times New Roman"/>
+        </w:rPr>
+        <w:t>\</w:t>
+      </w:r>
+      <w:proofErr w:type="spellStart"/>
+      <w:r>
+        <w:rPr>
+          <w:rFonts w:ascii="Times New Roman" w:hAnsi="Times New Roman" w:cs="Times New Roman"/>
+        </w:rPr>
+        <w:t>cdb</w:t>
+      </w:r>
+      <w:proofErr w:type="spellEnd"/>
+      <w:r>
+        <w:rPr>
+          <w:rFonts w:ascii="Times New Roman" w:hAnsi="Times New Roman" w:cs="Times New Roman"/>
+        </w:rPr>
+        <w:t xml:space="preserve"> and </w:t>
+      </w:r>
+      <w:proofErr w:type="spellStart"/>
+      <w:r>
+        <w:rPr>
+          <w:rFonts w:ascii="Times New Roman" w:hAnsi="Times New Roman" w:cs="Times New Roman"/>
+        </w:rPr>
+        <w:t>osgEarthDrivers</w:t>
+      </w:r>
+      <w:proofErr w:type="spellEnd"/>
+      <w:r>
+        <w:rPr>
+          <w:rFonts w:ascii="Times New Roman" w:hAnsi="Times New Roman" w:cs="Times New Roman"/>
+        </w:rPr>
+        <w:t>\</w:t>
+      </w:r>
+      <w:proofErr w:type="spellStart"/>
+      <w:r>
+        <w:rPr>
+          <w:rFonts w:ascii="Times New Roman" w:hAnsi="Times New Roman" w:cs="Times New Roman"/>
+        </w:rPr>
+        <w:t>cdb_features</w:t>
+      </w:r>
+      <w:proofErr w:type="spellEnd"/>
+      <w:r>
+        <w:rPr>
+          <w:rFonts w:ascii="Times New Roman" w:hAnsi="Times New Roman" w:cs="Times New Roman"/>
+        </w:rPr>
+        <w:t xml:space="preserve"> to access </w:t>
+      </w:r>
+      <w:proofErr w:type="spellStart"/>
+      <w:r>
+        <w:rPr>
+          <w:rFonts w:ascii="Times New Roman" w:hAnsi="Times New Roman" w:cs="Times New Roman"/>
+        </w:rPr>
+        <w:t>cdb</w:t>
+      </w:r>
+      <w:proofErr w:type="spellEnd"/>
+      <w:r>
+        <w:rPr>
+          <w:rFonts w:ascii="Times New Roman" w:hAnsi="Times New Roman" w:cs="Times New Roman"/>
+        </w:rPr>
+        <w:t xml:space="preserve"> through this new library. This removes essentially duplicated code within the two drivers.</w:t>
       </w:r>
       <w:bookmarkEnd w:id="0"/>
     </w:p>

</xml_diff>